<commit_message>
fill out strategic priorities and re-render
</commit_message>
<xml_diff>
--- a/hfv-report-template.docx
+++ b/hfv-report-template.docx
@@ -849,11 +849,11 @@
   <w:style w:type="paragraph" w:default="1" w:styleId="Normal">
     <w:name w:val="Normal"/>
     <w:qFormat/>
-    <w:rsid w:val="00A37879"/>
+    <w:rsid w:val="0041774B"/>
     <w:rPr>
       <w:rFonts w:ascii="Open Sans" w:hAnsi="Open Sans"/>
       <w:color w:val="3F3C3A" w:themeColor="text1" w:themeTint="D9"/>
-      <w:sz w:val="20"/>
+      <w:sz w:val="18"/>
     </w:rPr>
   </w:style>
   <w:style w:type="paragraph" w:styleId="Heading1">
@@ -928,7 +928,7 @@
     <w:uiPriority w:val="9"/>
     <w:unhideWhenUsed/>
     <w:qFormat/>
-    <w:rsid w:val="00884154"/>
+    <w:rsid w:val="0041774B"/>
     <w:pPr>
       <w:keepNext/>
       <w:keepLines/>
@@ -939,6 +939,7 @@
       <w:rFonts w:ascii="Open Sans Semibold" w:eastAsiaTheme="majorEastAsia" w:hAnsi="Open Sans Semibold" w:cstheme="majorBidi"/>
       <w:bCs/>
       <w:color w:val="B1005F" w:themeColor="accent5"/>
+      <w:sz w:val="20"/>
     </w:rPr>
   </w:style>
   <w:style w:type="paragraph" w:styleId="Heading5">
@@ -960,7 +961,6 @@
       <w:b/>
       <w:iCs/>
       <w:color w:val="33312F" w:themeColor="text1" w:themeTint="E6"/>
-      <w:sz w:val="18"/>
     </w:rPr>
   </w:style>
   <w:style w:type="paragraph" w:styleId="Heading6">
@@ -1074,9 +1074,6 @@
     <w:pPr>
       <w:spacing w:before="180" w:after="180"/>
     </w:pPr>
-    <w:rPr>
-      <w:sz w:val="18"/>
-    </w:rPr>
   </w:style>
   <w:style w:type="paragraph" w:customStyle="1" w:styleId="FirstParagraph">
     <w:name w:val="First Paragraph"/>
@@ -1249,7 +1246,6 @@
     </w:pPr>
     <w:rPr>
       <w:b/>
-      <w:sz w:val="18"/>
     </w:rPr>
   </w:style>
   <w:style w:type="paragraph" w:customStyle="1" w:styleId="Definition">
@@ -1258,7 +1254,6 @@
     <w:rsid w:val="007447AD"/>
     <w:rPr>
       <w:i/>
-      <w:sz w:val="18"/>
     </w:rPr>
   </w:style>
   <w:style w:type="paragraph" w:styleId="Caption">
@@ -1279,17 +1274,11 @@
     <w:pPr>
       <w:keepNext/>
     </w:pPr>
-    <w:rPr>
-      <w:sz w:val="18"/>
-    </w:rPr>
   </w:style>
   <w:style w:type="paragraph" w:customStyle="1" w:styleId="ImageCaption">
     <w:name w:val="Image Caption"/>
     <w:basedOn w:val="Caption"/>
     <w:rsid w:val="00BC4CEB"/>
-    <w:rPr>
-      <w:sz w:val="18"/>
-    </w:rPr>
   </w:style>
   <w:style w:type="paragraph" w:customStyle="1" w:styleId="Figure">
     <w:name w:val="Figure"/>

</xml_diff>